<commit_message>
tinggal gawi surat tugas
</commit_message>
<xml_diff>
--- a/public/notadinas 20.docx
+++ b/public/notadinas 20.docx
@@ -995,12 +995,12 @@
     <w:tbl>
       <w:tblPr>
         <w:tblStyle w:val="TableGrid"/>
-        <w:tblW w:w="8784" w:type="dxa"/>
+        <w:tblW w:w="8926" w:type="dxa"/>
         <w:tblLook w:val="04A0" w:firstRow="1" w:lastRow="0" w:firstColumn="1" w:lastColumn="0" w:noHBand="0" w:noVBand="1"/>
       </w:tblPr>
       <w:tblGrid>
         <w:gridCol w:w="1432"/>
-        <w:gridCol w:w="7352"/>
+        <w:gridCol w:w="7494"/>
       </w:tblGrid>
       <w:tr>
         <w:trPr>
@@ -1039,7 +1039,7 @@
         </w:tc>
         <w:tc>
           <w:tcPr>
-            <w:tcW w:w="7352" w:type="dxa"/>
+            <w:tcW w:w="7494" w:type="dxa"/>
           </w:tcPr>
           <w:p>
             <w:pPr>
@@ -1128,7 +1128,7 @@
         </w:tc>
         <w:tc>
           <w:tcPr>
-            <w:tcW w:w="7352" w:type="dxa"/>
+            <w:tcW w:w="7494" w:type="dxa"/>
           </w:tcPr>
           <w:p>
             <w:pPr>
@@ -1274,8 +1274,6 @@
         </w:rPr>
         <w:t>Untuk itu kami mohon kiranya dapat diberikan izin  Kepada :</w:t>
       </w:r>
-      <w:bookmarkStart w:id="0" w:name="_GoBack"/>
-      <w:bookmarkEnd w:id="0"/>
     </w:p>
     <w:p>
       <w:pPr>
@@ -1292,17 +1290,17 @@
     <w:tbl>
       <w:tblPr>
         <w:tblStyle w:val="TableGrid"/>
-        <w:tblW w:w="8549" w:type="dxa"/>
+        <w:tblW w:w="8931" w:type="dxa"/>
         <w:tblInd w:w="-5" w:type="dxa"/>
         <w:tblLayout w:type="fixed"/>
         <w:tblLook w:val="04A0" w:firstRow="1" w:lastRow="0" w:firstColumn="1" w:lastColumn="0" w:noHBand="0" w:noVBand="1"/>
       </w:tblPr>
       <w:tblGrid>
         <w:gridCol w:w="709"/>
-        <w:gridCol w:w="1929"/>
+        <w:gridCol w:w="2268"/>
         <w:gridCol w:w="1804"/>
         <w:gridCol w:w="1856"/>
-        <w:gridCol w:w="2251"/>
+        <w:gridCol w:w="2294"/>
       </w:tblGrid>
       <w:tr>
         <w:tc>
@@ -1334,7 +1332,7 @@
         </w:tc>
         <w:tc>
           <w:tcPr>
-            <w:tcW w:w="1929" w:type="dxa"/>
+            <w:tcW w:w="2268" w:type="dxa"/>
           </w:tcPr>
           <w:p>
             <w:pPr>
@@ -1415,7 +1413,7 @@
         </w:tc>
         <w:tc>
           <w:tcPr>
-            <w:tcW w:w="2251" w:type="dxa"/>
+            <w:tcW w:w="2294" w:type="dxa"/>
           </w:tcPr>
           <w:p>
             <w:pPr>
@@ -1468,7 +1466,7 @@
         </w:tc>
         <w:tc>
           <w:tcPr>
-            <w:tcW w:w="1929" w:type="dxa"/>
+            <w:tcW w:w="2268" w:type="dxa"/>
           </w:tcPr>
           <w:p>
             <w:pPr>
@@ -1548,7 +1546,7 @@
         </w:tc>
         <w:tc>
           <w:tcPr>
-            <w:tcW w:w="2251" w:type="dxa"/>
+            <w:tcW w:w="2294" w:type="dxa"/>
           </w:tcPr>
           <w:p>
             <w:pPr>
@@ -1568,6 +1566,8 @@
               </w:rPr>
               <w:t>Bendahara Gaji</w:t>
             </w:r>
+            <w:bookmarkStart w:id="0" w:name="_GoBack"/>
+            <w:bookmarkEnd w:id="0"/>
           </w:p>
         </w:tc>
       </w:tr>
@@ -1598,7 +1598,7 @@
         </w:tc>
         <w:tc>
           <w:tcPr>
-            <w:tcW w:w="1929" w:type="dxa"/>
+            <w:tcW w:w="2268" w:type="dxa"/>
           </w:tcPr>
           <w:p>
             <w:pPr>
@@ -1678,7 +1678,7 @@
         </w:tc>
         <w:tc>
           <w:tcPr>
-            <w:tcW w:w="2251" w:type="dxa"/>
+            <w:tcW w:w="2294" w:type="dxa"/>
           </w:tcPr>
           <w:p>
             <w:pPr>
@@ -1698,6 +1698,8 @@
               </w:rPr>
               <w:t>Kepala Seksi Pembangunan</w:t>
             </w:r>
+            <w:bookmarkStart w:id="0" w:name="_GoBack"/>
+            <w:bookmarkEnd w:id="0"/>
           </w:p>
         </w:tc>
       </w:tr>
@@ -4720,7 +4722,7 @@
 </file>
 
 <file path=customXml/itemProps1.xml><?xml version="1.0" encoding="utf-8"?>
-<ds:datastoreItem xmlns:ds="http://schemas.openxmlformats.org/officeDocument/2006/customXml" ds:itemID="{9FDA6031-401B-4073-9860-3E019B5DAF8F}">
+<ds:datastoreItem xmlns:ds="http://schemas.openxmlformats.org/officeDocument/2006/customXml" ds:itemID="{CBDB0982-110E-4E79-A880-9FDFD54F4CCC}">
   <ds:schemaRefs>
     <ds:schemaRef ds:uri="http://schemas.openxmlformats.org/officeDocument/2006/bibliography"/>
   </ds:schemaRefs>

</xml_diff>